<commit_message>
database mapping to model
</commit_message>
<xml_diff>
--- a/Squash_plan.docx
+++ b/Squash_plan.docx
@@ -1158,7 +1158,25 @@
           <w:szCs w:val="26"/>
           <w:lang w:val="hu-HU"/>
         </w:rPr>
-        <w:t>ProH</w:t>
+        <w:t>P</w:t>
+      </w:r>
+      <w:r>
+        <w:rPr>
+          <w:rFonts w:ascii="Times New Roman" w:hAnsi="Times New Roman" w:cs="Times New Roman"/>
+          <w:sz w:val="26"/>
+          <w:szCs w:val="26"/>
+          <w:lang w:val="hu-HU"/>
+        </w:rPr>
+        <w:t>er</w:t>
+      </w:r>
+      <w:r>
+        <w:rPr>
+          <w:rFonts w:ascii="Times New Roman" w:hAnsi="Times New Roman" w:cs="Times New Roman"/>
+          <w:sz w:val="26"/>
+          <w:szCs w:val="26"/>
+          <w:lang w:val="hu-HU"/>
+        </w:rPr>
+        <w:t>H</w:t>
       </w:r>
       <w:r>
         <w:rPr>
@@ -2761,7 +2779,25 @@
           <w:szCs w:val="26"/>
           <w:lang w:val="hu-HU"/>
         </w:rPr>
-        <w:t>rentFeeProHour</w:t>
+        <w:t>rentFeeP</w:t>
+      </w:r>
+      <w:r>
+        <w:rPr>
+          <w:rFonts w:ascii="Times New Roman" w:hAnsi="Times New Roman" w:cs="Times New Roman"/>
+          <w:sz w:val="26"/>
+          <w:szCs w:val="26"/>
+          <w:lang w:val="hu-HU"/>
+        </w:rPr>
+        <w:t>er</w:t>
+      </w:r>
+      <w:r>
+        <w:rPr>
+          <w:rFonts w:ascii="Times New Roman" w:hAnsi="Times New Roman" w:cs="Times New Roman"/>
+          <w:sz w:val="26"/>
+          <w:szCs w:val="26"/>
+          <w:lang w:val="hu-HU"/>
+        </w:rPr>
+        <w:t>Hour</w:t>
       </w:r>
       <w:proofErr w:type="spellEnd"/>
       <w:r>
@@ -5772,7 +5808,25 @@
           <w:szCs w:val="26"/>
           <w:lang w:val="hu-HU"/>
         </w:rPr>
-        <w:t>?locationname=x&amp;locationaddress=y&amp;rentfeeprohour=z</w:t>
+        <w:t>?locationname=x&amp;locationaddress=y&amp;rentfeep</w:t>
+      </w:r>
+      <w:r>
+        <w:rPr>
+          <w:rFonts w:ascii="Times New Roman" w:hAnsi="Times New Roman" w:cs="Times New Roman"/>
+          <w:sz w:val="26"/>
+          <w:szCs w:val="26"/>
+          <w:lang w:val="hu-HU"/>
+        </w:rPr>
+        <w:t>er</w:t>
+      </w:r>
+      <w:r>
+        <w:rPr>
+          <w:rFonts w:ascii="Times New Roman" w:hAnsi="Times New Roman" w:cs="Times New Roman"/>
+          <w:sz w:val="26"/>
+          <w:szCs w:val="26"/>
+          <w:lang w:val="hu-HU"/>
+        </w:rPr>
+        <w:t>hour=z</w:t>
       </w:r>
       <w:r>
         <w:rPr>
@@ -5985,7 +6039,25 @@
           <w:szCs w:val="26"/>
           <w:lang w:val="hu-HU"/>
         </w:rPr>
-        <w:t>rentFeeProHour</w:t>
+        <w:t>rentFeeP</w:t>
+      </w:r>
+      <w:r>
+        <w:rPr>
+          <w:rFonts w:ascii="Times New Roman" w:hAnsi="Times New Roman" w:cs="Times New Roman"/>
+          <w:sz w:val="26"/>
+          <w:szCs w:val="26"/>
+          <w:lang w:val="hu-HU"/>
+        </w:rPr>
+        <w:t>er</w:t>
+      </w:r>
+      <w:r>
+        <w:rPr>
+          <w:rFonts w:ascii="Times New Roman" w:hAnsi="Times New Roman" w:cs="Times New Roman"/>
+          <w:sz w:val="26"/>
+          <w:szCs w:val="26"/>
+          <w:lang w:val="hu-HU"/>
+        </w:rPr>
+        <w:t>Hour</w:t>
       </w:r>
       <w:proofErr w:type="spellEnd"/>
     </w:p>
@@ -6279,16 +6351,7 @@
           <w:szCs w:val="26"/>
           <w:lang w:val="hu-HU"/>
         </w:rPr>
-        <w:t>@RequestParam</w:t>
-      </w:r>
-      <w:r>
-        <w:rPr>
-          <w:rFonts w:ascii="Times New Roman" w:hAnsi="Times New Roman" w:cs="Times New Roman"/>
-          <w:sz w:val="26"/>
-          <w:szCs w:val="26"/>
-          <w:lang w:val="hu-HU"/>
-        </w:rPr>
-        <w:t xml:space="preserve"> - </w:t>
+        <w:t xml:space="preserve">@RequestParam - </w:t>
       </w:r>
       <w:r>
         <w:rPr>
@@ -6332,16 +6395,7 @@
           <w:szCs w:val="26"/>
           <w:lang w:val="hu-HU"/>
         </w:rPr>
-        <w:t>@RequestParam</w:t>
-      </w:r>
-      <w:r>
-        <w:rPr>
-          <w:rFonts w:ascii="Times New Roman" w:hAnsi="Times New Roman" w:cs="Times New Roman"/>
-          <w:sz w:val="26"/>
-          <w:szCs w:val="26"/>
-          <w:lang w:val="hu-HU"/>
-        </w:rPr>
-        <w:t xml:space="preserve"> -</w:t>
+        <w:t>@RequestParam -</w:t>
       </w:r>
       <w:r>
         <w:rPr>
@@ -6385,16 +6439,7 @@
           <w:szCs w:val="26"/>
           <w:lang w:val="hu-HU"/>
         </w:rPr>
-        <w:t>@RequestParam</w:t>
-      </w:r>
-      <w:r>
-        <w:rPr>
-          <w:rFonts w:ascii="Times New Roman" w:hAnsi="Times New Roman" w:cs="Times New Roman"/>
-          <w:sz w:val="26"/>
-          <w:szCs w:val="26"/>
-          <w:lang w:val="hu-HU"/>
-        </w:rPr>
-        <w:t xml:space="preserve"> </w:t>
+        <w:t xml:space="preserve">@RequestParam </w:t>
       </w:r>
       <w:r>
         <w:rPr>
@@ -6447,16 +6492,7 @@
           <w:szCs w:val="26"/>
           <w:lang w:val="hu-HU"/>
         </w:rPr>
-        <w:t>@RequestParam</w:t>
-      </w:r>
-      <w:r>
-        <w:rPr>
-          <w:rFonts w:ascii="Times New Roman" w:hAnsi="Times New Roman" w:cs="Times New Roman"/>
-          <w:sz w:val="26"/>
-          <w:szCs w:val="26"/>
-          <w:lang w:val="hu-HU"/>
-        </w:rPr>
-        <w:t xml:space="preserve"> </w:t>
+        <w:t xml:space="preserve">@RequestParam </w:t>
       </w:r>
       <w:r>
         <w:rPr>
@@ -6509,16 +6545,7 @@
           <w:szCs w:val="26"/>
           <w:lang w:val="hu-HU"/>
         </w:rPr>
-        <w:t>@RequestParam</w:t>
-      </w:r>
-      <w:r>
-        <w:rPr>
-          <w:rFonts w:ascii="Times New Roman" w:hAnsi="Times New Roman" w:cs="Times New Roman"/>
-          <w:sz w:val="26"/>
-          <w:szCs w:val="26"/>
-          <w:lang w:val="hu-HU"/>
-        </w:rPr>
-        <w:t xml:space="preserve"> </w:t>
+        <w:t xml:space="preserve">@RequestParam </w:t>
       </w:r>
       <w:r>
         <w:rPr>
@@ -7352,7 +7379,25 @@
           <w:szCs w:val="26"/>
           <w:lang w:val="hu-HU"/>
         </w:rPr>
-        <w:t>rentFeeProHour</w:t>
+        <w:t>rentFeeP</w:t>
+      </w:r>
+      <w:r>
+        <w:rPr>
+          <w:rFonts w:ascii="Times New Roman" w:hAnsi="Times New Roman" w:cs="Times New Roman"/>
+          <w:sz w:val="26"/>
+          <w:szCs w:val="26"/>
+          <w:lang w:val="hu-HU"/>
+        </w:rPr>
+        <w:t>er</w:t>
+      </w:r>
+      <w:r>
+        <w:rPr>
+          <w:rFonts w:ascii="Times New Roman" w:hAnsi="Times New Roman" w:cs="Times New Roman"/>
+          <w:sz w:val="26"/>
+          <w:szCs w:val="26"/>
+          <w:lang w:val="hu-HU"/>
+        </w:rPr>
+        <w:t>Hour</w:t>
       </w:r>
       <w:proofErr w:type="spellEnd"/>
       <w:r>

</xml_diff>

<commit_message>
controller,service,db basic settings and dtos
</commit_message>
<xml_diff>
--- a/Squash_plan.docx
+++ b/Squash_plan.docx
@@ -221,7 +221,6 @@
         <w:t xml:space="preserve">, </w:t>
       </w:r>
       <w:proofErr w:type="spellStart"/>
-      <w:proofErr w:type="gramStart"/>
       <w:r>
         <w:rPr>
           <w:rFonts w:ascii="Times New Roman" w:hAnsi="Times New Roman" w:cs="Times New Roman"/>
@@ -250,7 +249,6 @@
         <w:t>i</w:t>
       </w:r>
       <w:proofErr w:type="spellEnd"/>
-      <w:proofErr w:type="gramEnd"/>
       <w:r>
         <w:rPr>
           <w:rFonts w:ascii="Times New Roman" w:hAnsi="Times New Roman" w:cs="Times New Roman"/>
@@ -713,7 +711,6 @@
         <w:t>(</w:t>
       </w:r>
       <w:proofErr w:type="spellStart"/>
-      <w:proofErr w:type="gramStart"/>
       <w:r>
         <w:rPr>
           <w:rFonts w:ascii="Times New Roman" w:hAnsi="Times New Roman" w:cs="Times New Roman"/>
@@ -724,7 +721,6 @@
         <w:t>boolean,nn</w:t>
       </w:r>
       <w:proofErr w:type="spellEnd"/>
-      <w:proofErr w:type="gramEnd"/>
       <w:r>
         <w:rPr>
           <w:rFonts w:ascii="Times New Roman" w:hAnsi="Times New Roman" w:cs="Times New Roman"/>
@@ -3387,124 +3383,8 @@
           <w:szCs w:val="26"/>
           <w:lang w:val="hu-HU"/>
         </w:rPr>
-        <w:t>@PostMapping,</w:t>
-      </w:r>
-      <w:r>
-        <w:rPr>
-          <w:rFonts w:ascii="Times New Roman" w:hAnsi="Times New Roman" w:cs="Times New Roman"/>
-          <w:sz w:val="26"/>
-          <w:szCs w:val="26"/>
-          <w:lang w:val="hu-HU"/>
-        </w:rPr>
-        <w:t xml:space="preserve"> </w:t>
-      </w:r>
-      <w:r>
-        <w:rPr>
-          <w:rFonts w:ascii="Times New Roman" w:hAnsi="Times New Roman" w:cs="Times New Roman"/>
-          <w:sz w:val="26"/>
-          <w:szCs w:val="26"/>
-          <w:lang w:val="hu-HU"/>
-        </w:rPr>
-        <w:t>@RequestParam</w:t>
-      </w:r>
-      <w:r>
-        <w:rPr>
-          <w:rFonts w:ascii="Times New Roman" w:hAnsi="Times New Roman" w:cs="Times New Roman"/>
-          <w:sz w:val="26"/>
-          <w:szCs w:val="26"/>
-          <w:lang w:val="hu-HU"/>
-        </w:rPr>
-        <w:t xml:space="preserve"> </w:t>
-      </w:r>
-      <w:r>
-        <w:rPr>
-          <w:rFonts w:ascii="Times New Roman" w:hAnsi="Times New Roman" w:cs="Times New Roman"/>
-          <w:sz w:val="26"/>
-          <w:szCs w:val="26"/>
-          <w:lang w:val="hu-HU"/>
-        </w:rPr>
-        <w:t>-</w:t>
-      </w:r>
-      <w:r>
-        <w:rPr>
-          <w:rFonts w:ascii="Times New Roman" w:hAnsi="Times New Roman" w:cs="Times New Roman"/>
-          <w:sz w:val="26"/>
-          <w:szCs w:val="26"/>
-          <w:lang w:val="hu-HU"/>
-        </w:rPr>
-        <w:t xml:space="preserve"> </w:t>
-      </w:r>
-      <w:proofErr w:type="spellStart"/>
-      <w:r>
-        <w:rPr>
-          <w:rFonts w:ascii="Times New Roman" w:hAnsi="Times New Roman" w:cs="Times New Roman"/>
-          <w:sz w:val="26"/>
-          <w:szCs w:val="26"/>
-          <w:lang w:val="hu-HU"/>
-        </w:rPr>
-        <w:t>String</w:t>
-      </w:r>
-      <w:proofErr w:type="spellEnd"/>
-      <w:r>
-        <w:rPr>
-          <w:rFonts w:ascii="Times New Roman" w:hAnsi="Times New Roman" w:cs="Times New Roman"/>
-          <w:sz w:val="26"/>
-          <w:szCs w:val="26"/>
-          <w:lang w:val="hu-HU"/>
-        </w:rPr>
-        <w:t xml:space="preserve"> </w:t>
-      </w:r>
-      <w:proofErr w:type="spellStart"/>
-      <w:r>
-        <w:rPr>
-          <w:rFonts w:ascii="Times New Roman" w:hAnsi="Times New Roman" w:cs="Times New Roman"/>
-          <w:sz w:val="26"/>
-          <w:szCs w:val="26"/>
-          <w:lang w:val="hu-HU"/>
-        </w:rPr>
-        <w:t>username</w:t>
-      </w:r>
-      <w:proofErr w:type="spellEnd"/>
-      <w:r>
-        <w:rPr>
-          <w:rFonts w:ascii="Times New Roman" w:hAnsi="Times New Roman" w:cs="Times New Roman"/>
-          <w:sz w:val="26"/>
-          <w:szCs w:val="26"/>
-          <w:lang w:val="hu-HU"/>
-        </w:rPr>
-        <w:t xml:space="preserve">, </w:t>
-      </w:r>
-      <w:proofErr w:type="spellStart"/>
-      <w:r>
-        <w:rPr>
-          <w:rFonts w:ascii="Times New Roman" w:hAnsi="Times New Roman" w:cs="Times New Roman"/>
-          <w:sz w:val="26"/>
-          <w:szCs w:val="26"/>
-          <w:lang w:val="hu-HU"/>
-        </w:rPr>
-        <w:t>String</w:t>
-      </w:r>
-      <w:proofErr w:type="spellEnd"/>
-      <w:r>
-        <w:rPr>
-          <w:rFonts w:ascii="Times New Roman" w:hAnsi="Times New Roman" w:cs="Times New Roman"/>
-          <w:sz w:val="26"/>
-          <w:szCs w:val="26"/>
-          <w:lang w:val="hu-HU"/>
-        </w:rPr>
-        <w:t xml:space="preserve"> </w:t>
-      </w:r>
-      <w:proofErr w:type="spellStart"/>
-      <w:r>
-        <w:rPr>
-          <w:rFonts w:ascii="Times New Roman" w:hAnsi="Times New Roman" w:cs="Times New Roman"/>
-          <w:sz w:val="26"/>
-          <w:szCs w:val="26"/>
-          <w:lang w:val="hu-HU"/>
-        </w:rPr>
-        <w:t>password</w:t>
-      </w:r>
-      <w:proofErr w:type="spellEnd"/>
+        <w:t>@PostMapping</w:t>
+      </w:r>
     </w:p>
     <w:p>
       <w:pPr>
@@ -3527,8 +3407,106 @@
           <w:szCs w:val="26"/>
           <w:lang w:val="hu-HU"/>
         </w:rPr>
-        <w:t>//localhost:8080/login</w:t>
-      </w:r>
+        <w:t>@RequestParam</w:t>
+      </w:r>
+      <w:r>
+        <w:rPr>
+          <w:rFonts w:ascii="Times New Roman" w:hAnsi="Times New Roman" w:cs="Times New Roman"/>
+          <w:sz w:val="26"/>
+          <w:szCs w:val="26"/>
+          <w:lang w:val="hu-HU"/>
+        </w:rPr>
+        <w:t xml:space="preserve"> </w:t>
+      </w:r>
+      <w:r>
+        <w:rPr>
+          <w:rFonts w:ascii="Times New Roman" w:hAnsi="Times New Roman" w:cs="Times New Roman"/>
+          <w:sz w:val="26"/>
+          <w:szCs w:val="26"/>
+          <w:lang w:val="hu-HU"/>
+        </w:rPr>
+        <w:t>-</w:t>
+      </w:r>
+      <w:r>
+        <w:rPr>
+          <w:rFonts w:ascii="Times New Roman" w:hAnsi="Times New Roman" w:cs="Times New Roman"/>
+          <w:sz w:val="26"/>
+          <w:szCs w:val="26"/>
+          <w:lang w:val="hu-HU"/>
+        </w:rPr>
+        <w:t xml:space="preserve"> </w:t>
+      </w:r>
+      <w:proofErr w:type="spellStart"/>
+      <w:r>
+        <w:rPr>
+          <w:rFonts w:ascii="Times New Roman" w:hAnsi="Times New Roman" w:cs="Times New Roman"/>
+          <w:sz w:val="26"/>
+          <w:szCs w:val="26"/>
+          <w:lang w:val="hu-HU"/>
+        </w:rPr>
+        <w:t>String</w:t>
+      </w:r>
+      <w:proofErr w:type="spellEnd"/>
+      <w:r>
+        <w:rPr>
+          <w:rFonts w:ascii="Times New Roman" w:hAnsi="Times New Roman" w:cs="Times New Roman"/>
+          <w:sz w:val="26"/>
+          <w:szCs w:val="26"/>
+          <w:lang w:val="hu-HU"/>
+        </w:rPr>
+        <w:t xml:space="preserve"> </w:t>
+      </w:r>
+      <w:proofErr w:type="spellStart"/>
+      <w:r>
+        <w:rPr>
+          <w:rFonts w:ascii="Times New Roman" w:hAnsi="Times New Roman" w:cs="Times New Roman"/>
+          <w:sz w:val="26"/>
+          <w:szCs w:val="26"/>
+          <w:lang w:val="hu-HU"/>
+        </w:rPr>
+        <w:t>username</w:t>
+      </w:r>
+      <w:proofErr w:type="spellEnd"/>
+      <w:r>
+        <w:rPr>
+          <w:rFonts w:ascii="Times New Roman" w:hAnsi="Times New Roman" w:cs="Times New Roman"/>
+          <w:sz w:val="26"/>
+          <w:szCs w:val="26"/>
+          <w:lang w:val="hu-HU"/>
+        </w:rPr>
+        <w:t xml:space="preserve">, </w:t>
+      </w:r>
+      <w:proofErr w:type="spellStart"/>
+      <w:r>
+        <w:rPr>
+          <w:rFonts w:ascii="Times New Roman" w:hAnsi="Times New Roman" w:cs="Times New Roman"/>
+          <w:sz w:val="26"/>
+          <w:szCs w:val="26"/>
+          <w:lang w:val="hu-HU"/>
+        </w:rPr>
+        <w:t>String</w:t>
+      </w:r>
+      <w:proofErr w:type="spellEnd"/>
+      <w:r>
+        <w:rPr>
+          <w:rFonts w:ascii="Times New Roman" w:hAnsi="Times New Roman" w:cs="Times New Roman"/>
+          <w:sz w:val="26"/>
+          <w:szCs w:val="26"/>
+          <w:lang w:val="hu-HU"/>
+        </w:rPr>
+        <w:t xml:space="preserve"> </w:t>
+      </w:r>
+      <w:proofErr w:type="spellStart"/>
+      <w:r>
+        <w:rPr>
+          <w:rFonts w:ascii="Times New Roman" w:hAnsi="Times New Roman" w:cs="Times New Roman"/>
+          <w:sz w:val="26"/>
+          <w:szCs w:val="26"/>
+          <w:lang w:val="hu-HU"/>
+        </w:rPr>
+        <w:t>password</w:t>
+      </w:r>
+      <w:proofErr w:type="spellEnd"/>
     </w:p>
     <w:p>
       <w:pPr>
@@ -3551,6 +3529,30 @@
           <w:szCs w:val="26"/>
           <w:lang w:val="hu-HU"/>
         </w:rPr>
+        <w:t>//localhost:8080/login</w:t>
+      </w:r>
+    </w:p>
+    <w:p>
+      <w:pPr>
+        <w:pStyle w:val="Listaszerbekezds"/>
+        <w:numPr>
+          <w:ilvl w:val="1"/>
+          <w:numId w:val="7"/>
+        </w:numPr>
+        <w:rPr>
+          <w:rFonts w:ascii="Times New Roman" w:hAnsi="Times New Roman" w:cs="Times New Roman"/>
+          <w:sz w:val="26"/>
+          <w:szCs w:val="26"/>
+          <w:lang w:val="hu-HU"/>
+        </w:rPr>
+      </w:pPr>
+      <w:r>
+        <w:rPr>
+          <w:rFonts w:ascii="Times New Roman" w:hAnsi="Times New Roman" w:cs="Times New Roman"/>
+          <w:sz w:val="26"/>
+          <w:szCs w:val="26"/>
+          <w:lang w:val="hu-HU"/>
+        </w:rPr>
         <w:t>sikeres belépés esetén:</w:t>
       </w:r>
     </w:p>
@@ -3839,123 +3841,7 @@
           <w:szCs w:val="26"/>
           <w:lang w:val="hu-HU"/>
         </w:rPr>
-        <w:t xml:space="preserve">@PostMapping, @RequestParam </w:t>
-      </w:r>
-      <w:r>
-        <w:rPr>
-          <w:rFonts w:ascii="Times New Roman" w:hAnsi="Times New Roman" w:cs="Times New Roman"/>
-          <w:sz w:val="26"/>
-          <w:szCs w:val="26"/>
-          <w:lang w:val="hu-HU"/>
-        </w:rPr>
-        <w:t>–</w:t>
-      </w:r>
-      <w:r>
-        <w:rPr>
-          <w:rFonts w:ascii="Times New Roman" w:hAnsi="Times New Roman" w:cs="Times New Roman"/>
-          <w:sz w:val="26"/>
-          <w:szCs w:val="26"/>
-          <w:lang w:val="hu-HU"/>
-        </w:rPr>
-        <w:t xml:space="preserve"> </w:t>
-      </w:r>
-      <w:r>
-        <w:rPr>
-          <w:rFonts w:ascii="Times New Roman" w:hAnsi="Times New Roman" w:cs="Times New Roman"/>
-          <w:sz w:val="26"/>
-          <w:szCs w:val="26"/>
-          <w:lang w:val="hu-HU"/>
-        </w:rPr>
-        <w:t>int</w:t>
-      </w:r>
-      <w:r>
-        <w:rPr>
-          <w:rFonts w:ascii="Times New Roman" w:hAnsi="Times New Roman" w:cs="Times New Roman"/>
-          <w:sz w:val="26"/>
-          <w:szCs w:val="26"/>
-          <w:lang w:val="hu-HU"/>
-        </w:rPr>
-        <w:t xml:space="preserve"> </w:t>
-      </w:r>
-      <w:proofErr w:type="spellStart"/>
-      <w:proofErr w:type="gramStart"/>
-      <w:r>
-        <w:rPr>
-          <w:rFonts w:ascii="Times New Roman" w:hAnsi="Times New Roman" w:cs="Times New Roman"/>
-          <w:sz w:val="26"/>
-          <w:szCs w:val="26"/>
-          <w:lang w:val="hu-HU"/>
-        </w:rPr>
-        <w:t>userID</w:t>
-      </w:r>
-      <w:proofErr w:type="spellEnd"/>
-      <w:r>
-        <w:rPr>
-          <w:rFonts w:ascii="Times New Roman" w:hAnsi="Times New Roman" w:cs="Times New Roman"/>
-          <w:sz w:val="26"/>
-          <w:szCs w:val="26"/>
-          <w:lang w:val="hu-HU"/>
-        </w:rPr>
-        <w:t>(</w:t>
-      </w:r>
-      <w:proofErr w:type="gramEnd"/>
-      <w:r>
-        <w:rPr>
-          <w:rFonts w:ascii="Times New Roman" w:hAnsi="Times New Roman" w:cs="Times New Roman"/>
-          <w:sz w:val="26"/>
-          <w:szCs w:val="26"/>
-          <w:lang w:val="hu-HU"/>
-        </w:rPr>
-        <w:t xml:space="preserve">ezt nem kérem be újra, automatikusan küldöm tovább a korábban beírtat), </w:t>
-      </w:r>
-      <w:proofErr w:type="spellStart"/>
-      <w:r>
-        <w:rPr>
-          <w:rFonts w:ascii="Times New Roman" w:hAnsi="Times New Roman" w:cs="Times New Roman"/>
-          <w:sz w:val="26"/>
-          <w:szCs w:val="26"/>
-          <w:lang w:val="hu-HU"/>
-        </w:rPr>
-        <w:t>String</w:t>
-      </w:r>
-      <w:proofErr w:type="spellEnd"/>
-      <w:r>
-        <w:rPr>
-          <w:rFonts w:ascii="Times New Roman" w:hAnsi="Times New Roman" w:cs="Times New Roman"/>
-          <w:sz w:val="26"/>
-          <w:szCs w:val="26"/>
-          <w:lang w:val="hu-HU"/>
-        </w:rPr>
-        <w:t xml:space="preserve"> </w:t>
-      </w:r>
-      <w:proofErr w:type="spellStart"/>
-      <w:r>
-        <w:rPr>
-          <w:rFonts w:ascii="Times New Roman" w:hAnsi="Times New Roman" w:cs="Times New Roman"/>
-          <w:sz w:val="26"/>
-          <w:szCs w:val="26"/>
-          <w:lang w:val="hu-HU"/>
-        </w:rPr>
-        <w:t>password</w:t>
-      </w:r>
-      <w:proofErr w:type="spellEnd"/>
-      <w:r>
-        <w:rPr>
-          <w:rFonts w:ascii="Times New Roman" w:hAnsi="Times New Roman" w:cs="Times New Roman"/>
-          <w:sz w:val="26"/>
-          <w:szCs w:val="26"/>
-          <w:lang w:val="hu-HU"/>
-        </w:rPr>
-        <w:t xml:space="preserve"> </w:t>
-      </w:r>
-      <w:r>
-        <w:rPr>
-          <w:rFonts w:ascii="Times New Roman" w:hAnsi="Times New Roman" w:cs="Times New Roman"/>
-          <w:sz w:val="26"/>
-          <w:szCs w:val="26"/>
-          <w:lang w:val="hu-HU"/>
-        </w:rPr>
-        <w:br/>
+        <w:t>@PostMapping</w:t>
       </w:r>
     </w:p>
     <w:p>
@@ -3979,36 +3865,112 @@
           <w:szCs w:val="26"/>
           <w:lang w:val="hu-HU"/>
         </w:rPr>
-        <w:t>sikeres jelszó változtatás után index.html</w:t>
-      </w:r>
-      <w:r>
-        <w:rPr>
-          <w:rFonts w:ascii="Times New Roman" w:hAnsi="Times New Roman" w:cs="Times New Roman"/>
-          <w:sz w:val="26"/>
-          <w:szCs w:val="26"/>
-          <w:lang w:val="hu-HU"/>
-        </w:rPr>
-        <w:t xml:space="preserve"> (</w:t>
-      </w:r>
-      <w:proofErr w:type="spellStart"/>
-      <w:r>
-        <w:rPr>
-          <w:rFonts w:ascii="Times New Roman" w:hAnsi="Times New Roman" w:cs="Times New Roman"/>
-          <w:sz w:val="26"/>
-          <w:szCs w:val="26"/>
-          <w:lang w:val="hu-HU"/>
-        </w:rPr>
-        <w:t>GameDTOList</w:t>
-      </w:r>
-      <w:proofErr w:type="spellEnd"/>
-      <w:r>
-        <w:rPr>
-          <w:rFonts w:ascii="Times New Roman" w:hAnsi="Times New Roman" w:cs="Times New Roman"/>
-          <w:sz w:val="26"/>
-          <w:szCs w:val="26"/>
-          <w:lang w:val="hu-HU"/>
-        </w:rPr>
-        <w:t>)</w:t>
+        <w:t xml:space="preserve">@RequestParam </w:t>
+      </w:r>
+      <w:r>
+        <w:rPr>
+          <w:rFonts w:ascii="Times New Roman" w:hAnsi="Times New Roman" w:cs="Times New Roman"/>
+          <w:sz w:val="26"/>
+          <w:szCs w:val="26"/>
+          <w:lang w:val="hu-HU"/>
+        </w:rPr>
+        <w:t>–</w:t>
+      </w:r>
+      <w:r>
+        <w:rPr>
+          <w:rFonts w:ascii="Times New Roman" w:hAnsi="Times New Roman" w:cs="Times New Roman"/>
+          <w:sz w:val="26"/>
+          <w:szCs w:val="26"/>
+          <w:lang w:val="hu-HU"/>
+        </w:rPr>
+        <w:t xml:space="preserve"> </w:t>
+      </w:r>
+      <w:r>
+        <w:rPr>
+          <w:rFonts w:ascii="Times New Roman" w:hAnsi="Times New Roman" w:cs="Times New Roman"/>
+          <w:sz w:val="26"/>
+          <w:szCs w:val="26"/>
+          <w:lang w:val="hu-HU"/>
+        </w:rPr>
+        <w:t>int</w:t>
+      </w:r>
+      <w:r>
+        <w:rPr>
+          <w:rFonts w:ascii="Times New Roman" w:hAnsi="Times New Roman" w:cs="Times New Roman"/>
+          <w:sz w:val="26"/>
+          <w:szCs w:val="26"/>
+          <w:lang w:val="hu-HU"/>
+        </w:rPr>
+        <w:t xml:space="preserve"> </w:t>
+      </w:r>
+      <w:proofErr w:type="spellStart"/>
+      <w:r>
+        <w:rPr>
+          <w:rFonts w:ascii="Times New Roman" w:hAnsi="Times New Roman" w:cs="Times New Roman"/>
+          <w:sz w:val="26"/>
+          <w:szCs w:val="26"/>
+          <w:lang w:val="hu-HU"/>
+        </w:rPr>
+        <w:t>userID</w:t>
+      </w:r>
+      <w:proofErr w:type="spellEnd"/>
+      <w:r>
+        <w:rPr>
+          <w:rFonts w:ascii="Times New Roman" w:hAnsi="Times New Roman" w:cs="Times New Roman"/>
+          <w:sz w:val="26"/>
+          <w:szCs w:val="26"/>
+          <w:lang w:val="hu-HU"/>
+        </w:rPr>
+        <w:t xml:space="preserve">(ezt nem kérem be újra, automatikusan küldöm tovább a korábban beírtat), </w:t>
+      </w:r>
+      <w:proofErr w:type="spellStart"/>
+      <w:r>
+        <w:rPr>
+          <w:rFonts w:ascii="Times New Roman" w:hAnsi="Times New Roman" w:cs="Times New Roman"/>
+          <w:sz w:val="26"/>
+          <w:szCs w:val="26"/>
+          <w:lang w:val="hu-HU"/>
+        </w:rPr>
+        <w:t>String</w:t>
+      </w:r>
+      <w:proofErr w:type="spellEnd"/>
+      <w:r>
+        <w:rPr>
+          <w:rFonts w:ascii="Times New Roman" w:hAnsi="Times New Roman" w:cs="Times New Roman"/>
+          <w:sz w:val="26"/>
+          <w:szCs w:val="26"/>
+          <w:lang w:val="hu-HU"/>
+        </w:rPr>
+        <w:t xml:space="preserve"> </w:t>
+      </w:r>
+      <w:proofErr w:type="spellStart"/>
+      <w:r>
+        <w:rPr>
+          <w:rFonts w:ascii="Times New Roman" w:hAnsi="Times New Roman" w:cs="Times New Roman"/>
+          <w:sz w:val="26"/>
+          <w:szCs w:val="26"/>
+          <w:lang w:val="hu-HU"/>
+        </w:rPr>
+        <w:t>password</w:t>
+      </w:r>
+      <w:proofErr w:type="spellEnd"/>
+      <w:r>
+        <w:rPr>
+          <w:rFonts w:ascii="Times New Roman" w:hAnsi="Times New Roman" w:cs="Times New Roman"/>
+          <w:sz w:val="26"/>
+          <w:szCs w:val="26"/>
+          <w:lang w:val="hu-HU"/>
+        </w:rPr>
+        <w:t xml:space="preserve"> </w:t>
+      </w:r>
+      <w:r>
+        <w:rPr>
+          <w:rFonts w:ascii="Times New Roman" w:hAnsi="Times New Roman" w:cs="Times New Roman"/>
+          <w:sz w:val="26"/>
+          <w:szCs w:val="26"/>
+          <w:lang w:val="hu-HU"/>
+        </w:rPr>
+        <w:br/>
       </w:r>
     </w:p>
     <w:p>
@@ -4032,6 +3994,59 @@
           <w:szCs w:val="26"/>
           <w:lang w:val="hu-HU"/>
         </w:rPr>
+        <w:t>sikeres jelszó változtatás után index.html</w:t>
+      </w:r>
+      <w:r>
+        <w:rPr>
+          <w:rFonts w:ascii="Times New Roman" w:hAnsi="Times New Roman" w:cs="Times New Roman"/>
+          <w:sz w:val="26"/>
+          <w:szCs w:val="26"/>
+          <w:lang w:val="hu-HU"/>
+        </w:rPr>
+        <w:t xml:space="preserve"> (</w:t>
+      </w:r>
+      <w:proofErr w:type="spellStart"/>
+      <w:r>
+        <w:rPr>
+          <w:rFonts w:ascii="Times New Roman" w:hAnsi="Times New Roman" w:cs="Times New Roman"/>
+          <w:sz w:val="26"/>
+          <w:szCs w:val="26"/>
+          <w:lang w:val="hu-HU"/>
+        </w:rPr>
+        <w:t>GameDTOList</w:t>
+      </w:r>
+      <w:proofErr w:type="spellEnd"/>
+      <w:r>
+        <w:rPr>
+          <w:rFonts w:ascii="Times New Roman" w:hAnsi="Times New Roman" w:cs="Times New Roman"/>
+          <w:sz w:val="26"/>
+          <w:szCs w:val="26"/>
+          <w:lang w:val="hu-HU"/>
+        </w:rPr>
+        <w:t>)</w:t>
+      </w:r>
+    </w:p>
+    <w:p>
+      <w:pPr>
+        <w:pStyle w:val="Listaszerbekezds"/>
+        <w:numPr>
+          <w:ilvl w:val="1"/>
+          <w:numId w:val="7"/>
+        </w:numPr>
+        <w:rPr>
+          <w:rFonts w:ascii="Times New Roman" w:hAnsi="Times New Roman" w:cs="Times New Roman"/>
+          <w:sz w:val="26"/>
+          <w:szCs w:val="26"/>
+          <w:lang w:val="hu-HU"/>
+        </w:rPr>
+      </w:pPr>
+      <w:r>
+        <w:rPr>
+          <w:rFonts w:ascii="Times New Roman" w:hAnsi="Times New Roman" w:cs="Times New Roman"/>
+          <w:sz w:val="26"/>
+          <w:szCs w:val="26"/>
+          <w:lang w:val="hu-HU"/>
+        </w:rPr>
         <w:t>sikertelen jelszó változtatás esetén újra firstlogin.html (</w:t>
       </w:r>
       <w:proofErr w:type="spellStart"/>
@@ -4129,6 +4144,7 @@
           <w:szCs w:val="26"/>
           <w:lang w:val="hu-HU"/>
         </w:rPr>
+        <w:lastRenderedPageBreak/>
         <w:t>itt láthatóak a mérkőzések adatai</w:t>
       </w:r>
       <w:r>
@@ -4162,7 +4178,6 @@
           <w:szCs w:val="26"/>
           <w:lang w:val="hu-HU"/>
         </w:rPr>
-        <w:lastRenderedPageBreak/>
         <w:t>keresés lehetőség a nevekre</w:t>
       </w:r>
       <w:r>
@@ -4826,7 +4841,6 @@
         </w:rPr>
       </w:pPr>
       <w:proofErr w:type="spellStart"/>
-      <w:proofErr w:type="gramStart"/>
       <w:r>
         <w:rPr>
           <w:rFonts w:ascii="Times New Roman" w:hAnsi="Times New Roman" w:cs="Times New Roman"/>
@@ -4837,7 +4851,6 @@
         <w:t>megnézem,hogy</w:t>
       </w:r>
       <w:proofErr w:type="spellEnd"/>
-      <w:proofErr w:type="gramEnd"/>
       <w:r>
         <w:rPr>
           <w:rFonts w:ascii="Times New Roman" w:hAnsi="Times New Roman" w:cs="Times New Roman"/>
@@ -4918,46 +4931,8 @@
           <w:szCs w:val="26"/>
           <w:lang w:val="hu-HU"/>
         </w:rPr>
-        <w:t xml:space="preserve">@Getmapping, @RequestParam </w:t>
-      </w:r>
-      <w:r>
-        <w:rPr>
-          <w:rFonts w:ascii="Times New Roman" w:hAnsi="Times New Roman" w:cs="Times New Roman"/>
-          <w:sz w:val="26"/>
-          <w:szCs w:val="26"/>
-          <w:lang w:val="hu-HU"/>
-        </w:rPr>
-        <w:t>int</w:t>
-      </w:r>
-      <w:r>
-        <w:rPr>
-          <w:rFonts w:ascii="Times New Roman" w:hAnsi="Times New Roman" w:cs="Times New Roman"/>
-          <w:sz w:val="26"/>
-          <w:szCs w:val="26"/>
-          <w:lang w:val="hu-HU"/>
-        </w:rPr>
-        <w:t xml:space="preserve"> </w:t>
-      </w:r>
-      <w:proofErr w:type="spellStart"/>
-      <w:r>
-        <w:rPr>
-          <w:rFonts w:ascii="Times New Roman" w:hAnsi="Times New Roman" w:cs="Times New Roman"/>
-          <w:sz w:val="26"/>
-          <w:szCs w:val="26"/>
-          <w:lang w:val="hu-HU"/>
-        </w:rPr>
-        <w:t>user</w:t>
-      </w:r>
-      <w:r>
-        <w:rPr>
-          <w:rFonts w:ascii="Times New Roman" w:hAnsi="Times New Roman" w:cs="Times New Roman"/>
-          <w:sz w:val="26"/>
-          <w:szCs w:val="26"/>
-          <w:lang w:val="hu-HU"/>
-        </w:rPr>
-        <w:t>ID</w:t>
-      </w:r>
-      <w:proofErr w:type="spellEnd"/>
+        <w:t>@Getmapping</w:t>
+      </w:r>
     </w:p>
     <w:p>
       <w:pPr>
@@ -4980,37 +4955,46 @@
           <w:szCs w:val="26"/>
           <w:lang w:val="hu-HU"/>
         </w:rPr>
-        <w:t>//localhost:8080/</w:t>
-      </w:r>
-      <w:proofErr w:type="spellStart"/>
-      <w:r>
-        <w:rPr>
-          <w:rFonts w:ascii="Times New Roman" w:hAnsi="Times New Roman" w:cs="Times New Roman"/>
-          <w:sz w:val="26"/>
-          <w:szCs w:val="26"/>
-          <w:lang w:val="hu-HU"/>
-        </w:rPr>
-        <w:t>admin?user</w:t>
-      </w:r>
-      <w:r>
-        <w:rPr>
-          <w:rFonts w:ascii="Times New Roman" w:hAnsi="Times New Roman" w:cs="Times New Roman"/>
-          <w:sz w:val="26"/>
-          <w:szCs w:val="26"/>
-          <w:lang w:val="hu-HU"/>
-        </w:rPr>
-        <w:t>id</w:t>
-      </w:r>
-      <w:proofErr w:type="spellEnd"/>
-      <w:r>
-        <w:rPr>
-          <w:rFonts w:ascii="Times New Roman" w:hAnsi="Times New Roman" w:cs="Times New Roman"/>
-          <w:sz w:val="26"/>
-          <w:szCs w:val="26"/>
-          <w:lang w:val="hu-HU"/>
-        </w:rPr>
-        <w:t>=x</w:t>
-      </w:r>
+        <w:t xml:space="preserve">@RequestParam </w:t>
+      </w:r>
+      <w:r>
+        <w:rPr>
+          <w:rFonts w:ascii="Times New Roman" w:hAnsi="Times New Roman" w:cs="Times New Roman"/>
+          <w:sz w:val="26"/>
+          <w:szCs w:val="26"/>
+          <w:lang w:val="hu-HU"/>
+        </w:rPr>
+        <w:t>int</w:t>
+      </w:r>
+      <w:r>
+        <w:rPr>
+          <w:rFonts w:ascii="Times New Roman" w:hAnsi="Times New Roman" w:cs="Times New Roman"/>
+          <w:sz w:val="26"/>
+          <w:szCs w:val="26"/>
+          <w:lang w:val="hu-HU"/>
+        </w:rPr>
+        <w:t xml:space="preserve"> </w:t>
+      </w:r>
+      <w:proofErr w:type="spellStart"/>
+      <w:r>
+        <w:rPr>
+          <w:rFonts w:ascii="Times New Roman" w:hAnsi="Times New Roman" w:cs="Times New Roman"/>
+          <w:sz w:val="26"/>
+          <w:szCs w:val="26"/>
+          <w:lang w:val="hu-HU"/>
+        </w:rPr>
+        <w:t>user</w:t>
+      </w:r>
+      <w:r>
+        <w:rPr>
+          <w:rFonts w:ascii="Times New Roman" w:hAnsi="Times New Roman" w:cs="Times New Roman"/>
+          <w:sz w:val="26"/>
+          <w:szCs w:val="26"/>
+          <w:lang w:val="hu-HU"/>
+        </w:rPr>
+        <w:t>ID</w:t>
+      </w:r>
+      <w:proofErr w:type="spellEnd"/>
     </w:p>
     <w:p>
       <w:pPr>
@@ -5026,65 +5010,43 @@
           <w:lang w:val="hu-HU"/>
         </w:rPr>
       </w:pPr>
-      <w:proofErr w:type="spellStart"/>
-      <w:r>
-        <w:rPr>
-          <w:rFonts w:ascii="Times New Roman" w:hAnsi="Times New Roman" w:cs="Times New Roman"/>
-          <w:sz w:val="26"/>
-          <w:szCs w:val="26"/>
-          <w:lang w:val="hu-HU"/>
-        </w:rPr>
-        <w:t>admin</w:t>
-      </w:r>
-      <w:proofErr w:type="spellEnd"/>
-      <w:r>
-        <w:rPr>
-          <w:rFonts w:ascii="Times New Roman" w:hAnsi="Times New Roman" w:cs="Times New Roman"/>
-          <w:sz w:val="26"/>
-          <w:szCs w:val="26"/>
-          <w:lang w:val="hu-HU"/>
-        </w:rPr>
-        <w:t xml:space="preserve"> a felhasználó akkor átirányítom az admin.html-</w:t>
-      </w:r>
-      <w:proofErr w:type="gramStart"/>
-      <w:r>
-        <w:rPr>
-          <w:rFonts w:ascii="Times New Roman" w:hAnsi="Times New Roman" w:cs="Times New Roman"/>
-          <w:sz w:val="26"/>
-          <w:szCs w:val="26"/>
-          <w:lang w:val="hu-HU"/>
-        </w:rPr>
-        <w:t>re</w:t>
-      </w:r>
-      <w:r>
-        <w:rPr>
-          <w:rFonts w:ascii="Times New Roman" w:hAnsi="Times New Roman" w:cs="Times New Roman"/>
-          <w:sz w:val="26"/>
-          <w:szCs w:val="26"/>
-          <w:lang w:val="hu-HU"/>
-        </w:rPr>
-        <w:t>(</w:t>
-      </w:r>
-      <w:proofErr w:type="spellStart"/>
-      <w:proofErr w:type="gramEnd"/>
-      <w:r>
-        <w:rPr>
-          <w:rFonts w:ascii="Times New Roman" w:hAnsi="Times New Roman" w:cs="Times New Roman"/>
-          <w:sz w:val="26"/>
-          <w:szCs w:val="26"/>
-          <w:lang w:val="hu-HU"/>
-        </w:rPr>
-        <w:t>AdminDTO</w:t>
-      </w:r>
-      <w:proofErr w:type="spellEnd"/>
-      <w:r>
-        <w:rPr>
-          <w:rFonts w:ascii="Times New Roman" w:hAnsi="Times New Roman" w:cs="Times New Roman"/>
-          <w:sz w:val="26"/>
-          <w:szCs w:val="26"/>
-          <w:lang w:val="hu-HU"/>
-        </w:rPr>
-        <w:t>)</w:t>
+      <w:r>
+        <w:rPr>
+          <w:rFonts w:ascii="Times New Roman" w:hAnsi="Times New Roman" w:cs="Times New Roman"/>
+          <w:sz w:val="26"/>
+          <w:szCs w:val="26"/>
+          <w:lang w:val="hu-HU"/>
+        </w:rPr>
+        <w:t>//localhost:8080/</w:t>
+      </w:r>
+      <w:proofErr w:type="spellStart"/>
+      <w:r>
+        <w:rPr>
+          <w:rFonts w:ascii="Times New Roman" w:hAnsi="Times New Roman" w:cs="Times New Roman"/>
+          <w:sz w:val="26"/>
+          <w:szCs w:val="26"/>
+          <w:lang w:val="hu-HU"/>
+        </w:rPr>
+        <w:t>admin?user</w:t>
+      </w:r>
+      <w:r>
+        <w:rPr>
+          <w:rFonts w:ascii="Times New Roman" w:hAnsi="Times New Roman" w:cs="Times New Roman"/>
+          <w:sz w:val="26"/>
+          <w:szCs w:val="26"/>
+          <w:lang w:val="hu-HU"/>
+        </w:rPr>
+        <w:t>id</w:t>
+      </w:r>
+      <w:proofErr w:type="spellEnd"/>
+      <w:r>
+        <w:rPr>
+          <w:rFonts w:ascii="Times New Roman" w:hAnsi="Times New Roman" w:cs="Times New Roman"/>
+          <w:sz w:val="26"/>
+          <w:szCs w:val="26"/>
+          <w:lang w:val="hu-HU"/>
+        </w:rPr>
+        <w:t>=x</w:t>
       </w:r>
     </w:p>
     <w:p>
@@ -5101,6 +5063,70 @@
           <w:lang w:val="hu-HU"/>
         </w:rPr>
       </w:pPr>
+      <w:proofErr w:type="spellStart"/>
+      <w:r>
+        <w:rPr>
+          <w:rFonts w:ascii="Times New Roman" w:hAnsi="Times New Roman" w:cs="Times New Roman"/>
+          <w:sz w:val="26"/>
+          <w:szCs w:val="26"/>
+          <w:lang w:val="hu-HU"/>
+        </w:rPr>
+        <w:t>admin</w:t>
+      </w:r>
+      <w:proofErr w:type="spellEnd"/>
+      <w:r>
+        <w:rPr>
+          <w:rFonts w:ascii="Times New Roman" w:hAnsi="Times New Roman" w:cs="Times New Roman"/>
+          <w:sz w:val="26"/>
+          <w:szCs w:val="26"/>
+          <w:lang w:val="hu-HU"/>
+        </w:rPr>
+        <w:t xml:space="preserve"> a felhasználó akkor átirányítom az admin.html-re</w:t>
+      </w:r>
+      <w:r>
+        <w:rPr>
+          <w:rFonts w:ascii="Times New Roman" w:hAnsi="Times New Roman" w:cs="Times New Roman"/>
+          <w:sz w:val="26"/>
+          <w:szCs w:val="26"/>
+          <w:lang w:val="hu-HU"/>
+        </w:rPr>
+        <w:t>(</w:t>
+      </w:r>
+      <w:proofErr w:type="spellStart"/>
+      <w:r>
+        <w:rPr>
+          <w:rFonts w:ascii="Times New Roman" w:hAnsi="Times New Roman" w:cs="Times New Roman"/>
+          <w:sz w:val="26"/>
+          <w:szCs w:val="26"/>
+          <w:lang w:val="hu-HU"/>
+        </w:rPr>
+        <w:t>AdminDTO</w:t>
+      </w:r>
+      <w:proofErr w:type="spellEnd"/>
+      <w:r>
+        <w:rPr>
+          <w:rFonts w:ascii="Times New Roman" w:hAnsi="Times New Roman" w:cs="Times New Roman"/>
+          <w:sz w:val="26"/>
+          <w:szCs w:val="26"/>
+          <w:lang w:val="hu-HU"/>
+        </w:rPr>
+        <w:t>)</w:t>
+      </w:r>
+    </w:p>
+    <w:p>
+      <w:pPr>
+        <w:pStyle w:val="Listaszerbekezds"/>
+        <w:numPr>
+          <w:ilvl w:val="2"/>
+          <w:numId w:val="7"/>
+        </w:numPr>
+        <w:rPr>
+          <w:rFonts w:ascii="Times New Roman" w:hAnsi="Times New Roman" w:cs="Times New Roman"/>
+          <w:sz w:val="26"/>
+          <w:szCs w:val="26"/>
+          <w:lang w:val="hu-HU"/>
+        </w:rPr>
+      </w:pPr>
       <w:r>
         <w:rPr>
           <w:rFonts w:ascii="Times New Roman" w:hAnsi="Times New Roman" w:cs="Times New Roman"/>
@@ -5148,17 +5174,7 @@
           <w:szCs w:val="26"/>
           <w:lang w:val="hu-HU"/>
         </w:rPr>
-        <w:t xml:space="preserve"> az index.html-</w:t>
-      </w:r>
-      <w:proofErr w:type="gramStart"/>
-      <w:r>
-        <w:rPr>
-          <w:rFonts w:ascii="Times New Roman" w:hAnsi="Times New Roman" w:cs="Times New Roman"/>
-          <w:sz w:val="26"/>
-          <w:szCs w:val="26"/>
-          <w:lang w:val="hu-HU"/>
-        </w:rPr>
-        <w:t>re</w:t>
+        <w:t xml:space="preserve"> az index.html-re</w:t>
       </w:r>
       <w:r>
         <w:rPr>
@@ -5170,7 +5186,6 @@
         <w:t>(</w:t>
       </w:r>
       <w:proofErr w:type="spellStart"/>
-      <w:proofErr w:type="gramEnd"/>
       <w:r>
         <w:rPr>
           <w:rFonts w:ascii="Times New Roman" w:hAnsi="Times New Roman" w:cs="Times New Roman"/>
@@ -6020,6 +6035,7 @@
           <w:szCs w:val="26"/>
           <w:lang w:val="hu-HU"/>
         </w:rPr>
+        <w:lastRenderedPageBreak/>
         <w:t>@</w:t>
       </w:r>
       <w:r>
@@ -6142,7 +6158,6 @@
           <w:szCs w:val="26"/>
           <w:lang w:val="hu-HU"/>
         </w:rPr>
-        <w:lastRenderedPageBreak/>
         <w:t>AdminDTO</w:t>
       </w:r>
       <w:proofErr w:type="spellEnd"/>
@@ -6716,8 +6731,37 @@
           <w:szCs w:val="26"/>
           <w:lang w:val="hu-HU"/>
         </w:rPr>
-        <w:t>int ID</w:t>
-      </w:r>
+        <w:t xml:space="preserve">int </w:t>
+      </w:r>
+      <w:proofErr w:type="spellStart"/>
+      <w:r>
+        <w:rPr>
+          <w:rFonts w:ascii="Times New Roman" w:hAnsi="Times New Roman" w:cs="Times New Roman"/>
+          <w:sz w:val="26"/>
+          <w:szCs w:val="26"/>
+          <w:lang w:val="hu-HU"/>
+        </w:rPr>
+        <w:t>u</w:t>
+      </w:r>
+      <w:r>
+        <w:rPr>
+          <w:rFonts w:ascii="Times New Roman" w:hAnsi="Times New Roman" w:cs="Times New Roman"/>
+          <w:sz w:val="26"/>
+          <w:szCs w:val="26"/>
+          <w:lang w:val="hu-HU"/>
+        </w:rPr>
+        <w:t>ser</w:t>
+      </w:r>
+      <w:r>
+        <w:rPr>
+          <w:rFonts w:ascii="Times New Roman" w:hAnsi="Times New Roman" w:cs="Times New Roman"/>
+          <w:sz w:val="26"/>
+          <w:szCs w:val="26"/>
+          <w:lang w:val="hu-HU"/>
+        </w:rPr>
+        <w:t>ID</w:t>
+      </w:r>
+      <w:proofErr w:type="spellEnd"/>
     </w:p>
     <w:p>
       <w:pPr>
@@ -6761,6 +6805,15 @@
           <w:szCs w:val="26"/>
           <w:lang w:val="hu-HU"/>
         </w:rPr>
+        <w:t>user</w:t>
+      </w:r>
+      <w:r>
+        <w:rPr>
+          <w:rFonts w:ascii="Times New Roman" w:hAnsi="Times New Roman" w:cs="Times New Roman"/>
+          <w:sz w:val="26"/>
+          <w:szCs w:val="26"/>
+          <w:lang w:val="hu-HU"/>
+        </w:rPr>
         <w:t>Name</w:t>
       </w:r>
       <w:proofErr w:type="spellEnd"/>
@@ -7487,7 +7540,7 @@
           <w:szCs w:val="26"/>
           <w:lang w:val="hu-HU"/>
         </w:rPr>
-        <w:t>players</w:t>
+        <w:t>userDTOList</w:t>
       </w:r>
       <w:proofErr w:type="spellEnd"/>
     </w:p>
@@ -7512,6 +7565,7 @@
           <w:szCs w:val="26"/>
           <w:lang w:val="hu-HU"/>
         </w:rPr>
+        <w:lastRenderedPageBreak/>
         <w:t>List&lt;</w:t>
       </w:r>
       <w:proofErr w:type="spellStart"/>
@@ -7542,7 +7596,16 @@
           <w:szCs w:val="26"/>
           <w:lang w:val="hu-HU"/>
         </w:rPr>
-        <w:t>locations</w:t>
+        <w:t>location</w:t>
+      </w:r>
+      <w:r>
+        <w:rPr>
+          <w:rFonts w:ascii="Times New Roman" w:hAnsi="Times New Roman" w:cs="Times New Roman"/>
+          <w:sz w:val="26"/>
+          <w:szCs w:val="26"/>
+          <w:lang w:val="hu-HU"/>
+        </w:rPr>
+        <w:t>DTOList</w:t>
       </w:r>
       <w:proofErr w:type="spellEnd"/>
     </w:p>
@@ -7621,7 +7684,6 @@
           <w:szCs w:val="26"/>
           <w:lang w:val="hu-HU"/>
         </w:rPr>
-        <w:lastRenderedPageBreak/>
         <w:t xml:space="preserve">IV. </w:t>
       </w:r>
       <w:r>
@@ -7735,7 +7797,6 @@
         <w:t xml:space="preserve"> </w:t>
       </w:r>
       <w:proofErr w:type="spellStart"/>
-      <w:proofErr w:type="gramStart"/>
       <w:r>
         <w:rPr>
           <w:rFonts w:ascii="Times New Roman" w:hAnsi="Times New Roman" w:cs="Times New Roman"/>
@@ -7756,7 +7817,6 @@
         <w:t>(</w:t>
       </w:r>
       <w:proofErr w:type="spellStart"/>
-      <w:proofErr w:type="gramEnd"/>
       <w:r>
         <w:rPr>
           <w:rFonts w:ascii="Times New Roman" w:hAnsi="Times New Roman" w:cs="Times New Roman"/>
@@ -7885,7 +7945,6 @@
         <w:t xml:space="preserve"> </w:t>
       </w:r>
       <w:proofErr w:type="spellStart"/>
-      <w:proofErr w:type="gramStart"/>
       <w:r>
         <w:rPr>
           <w:rFonts w:ascii="Times New Roman" w:hAnsi="Times New Roman" w:cs="Times New Roman"/>
@@ -7906,7 +7965,6 @@
         <w:t>(</w:t>
       </w:r>
       <w:proofErr w:type="spellStart"/>
-      <w:proofErr w:type="gramEnd"/>
       <w:r>
         <w:rPr>
           <w:rFonts w:ascii="Times New Roman" w:hAnsi="Times New Roman" w:cs="Times New Roman"/>
@@ -8053,7 +8111,6 @@
         <w:t xml:space="preserve"> </w:t>
       </w:r>
       <w:proofErr w:type="spellStart"/>
-      <w:proofErr w:type="gramStart"/>
       <w:r>
         <w:rPr>
           <w:rFonts w:ascii="Times New Roman" w:hAnsi="Times New Roman" w:cs="Times New Roman"/>
@@ -8074,7 +8131,6 @@
         <w:t>(</w:t>
       </w:r>
       <w:proofErr w:type="spellStart"/>
-      <w:proofErr w:type="gramEnd"/>
       <w:r>
         <w:rPr>
           <w:rFonts w:ascii="Times New Roman" w:hAnsi="Times New Roman" w:cs="Times New Roman"/>
@@ -8183,7 +8239,6 @@
         <w:t xml:space="preserve"> </w:t>
       </w:r>
       <w:proofErr w:type="spellStart"/>
-      <w:proofErr w:type="gramStart"/>
       <w:r>
         <w:rPr>
           <w:rFonts w:ascii="Times New Roman" w:hAnsi="Times New Roman" w:cs="Times New Roman"/>
@@ -8201,17 +8256,7 @@
           <w:szCs w:val="26"/>
           <w:lang w:val="hu-HU"/>
         </w:rPr>
-        <w:t>(</w:t>
-      </w:r>
-      <w:proofErr w:type="gramEnd"/>
-      <w:r>
-        <w:rPr>
-          <w:rFonts w:ascii="Times New Roman" w:hAnsi="Times New Roman" w:cs="Times New Roman"/>
-          <w:sz w:val="26"/>
-          <w:szCs w:val="26"/>
-          <w:lang w:val="hu-HU"/>
-        </w:rPr>
-        <w:t xml:space="preserve">int </w:t>
+        <w:t xml:space="preserve">(int </w:t>
       </w:r>
       <w:proofErr w:type="spellStart"/>
       <w:r>
@@ -8322,7 +8367,6 @@
         <w:t xml:space="preserve">&gt; </w:t>
       </w:r>
       <w:proofErr w:type="spellStart"/>
-      <w:proofErr w:type="gramStart"/>
       <w:r>
         <w:rPr>
           <w:rFonts w:ascii="Times New Roman" w:hAnsi="Times New Roman" w:cs="Times New Roman"/>
@@ -8340,17 +8384,7 @@
           <w:szCs w:val="26"/>
           <w:lang w:val="hu-HU"/>
         </w:rPr>
-        <w:t>(</w:t>
-      </w:r>
-      <w:proofErr w:type="gramEnd"/>
-      <w:r>
-        <w:rPr>
-          <w:rFonts w:ascii="Times New Roman" w:hAnsi="Times New Roman" w:cs="Times New Roman"/>
-          <w:sz w:val="26"/>
-          <w:szCs w:val="26"/>
-          <w:lang w:val="hu-HU"/>
-        </w:rPr>
-        <w:t>)</w:t>
+        <w:t>()</w:t>
       </w:r>
       <w:r>
         <w:rPr>
@@ -8461,7 +8495,6 @@
         <w:t xml:space="preserve"> </w:t>
       </w:r>
       <w:proofErr w:type="spellStart"/>
-      <w:proofErr w:type="gramStart"/>
       <w:r>
         <w:rPr>
           <w:rFonts w:ascii="Times New Roman" w:hAnsi="Times New Roman" w:cs="Times New Roman"/>
@@ -8482,7 +8515,6 @@
         <w:t>(</w:t>
       </w:r>
       <w:proofErr w:type="spellStart"/>
-      <w:proofErr w:type="gramEnd"/>
       <w:r>
         <w:rPr>
           <w:rFonts w:ascii="Times New Roman" w:hAnsi="Times New Roman" w:cs="Times New Roman"/>
@@ -8620,7 +8652,6 @@
         <w:t xml:space="preserve"> </w:t>
       </w:r>
       <w:proofErr w:type="spellStart"/>
-      <w:proofErr w:type="gramStart"/>
       <w:r>
         <w:rPr>
           <w:rFonts w:ascii="Times New Roman" w:hAnsi="Times New Roman" w:cs="Times New Roman"/>
@@ -8641,7 +8672,6 @@
         <w:t>(</w:t>
       </w:r>
       <w:proofErr w:type="spellStart"/>
-      <w:proofErr w:type="gramEnd"/>
       <w:r>
         <w:rPr>
           <w:rFonts w:ascii="Times New Roman" w:hAnsi="Times New Roman" w:cs="Times New Roman"/>
@@ -8770,7 +8800,6 @@
         <w:t xml:space="preserve">&gt; </w:t>
       </w:r>
       <w:proofErr w:type="spellStart"/>
-      <w:proofErr w:type="gramStart"/>
       <w:r>
         <w:rPr>
           <w:rFonts w:ascii="Times New Roman" w:hAnsi="Times New Roman" w:cs="Times New Roman"/>
@@ -8788,17 +8817,7 @@
           <w:szCs w:val="26"/>
           <w:lang w:val="hu-HU"/>
         </w:rPr>
-        <w:t>(</w:t>
-      </w:r>
-      <w:proofErr w:type="gramEnd"/>
-      <w:r>
-        <w:rPr>
-          <w:rFonts w:ascii="Times New Roman" w:hAnsi="Times New Roman" w:cs="Times New Roman"/>
-          <w:sz w:val="26"/>
-          <w:szCs w:val="26"/>
-          <w:lang w:val="hu-HU"/>
-        </w:rPr>
-        <w:t>)</w:t>
+        <w:t>()</w:t>
       </w:r>
       <w:r>
         <w:rPr>
@@ -8869,7 +8888,6 @@
         <w:t xml:space="preserve"> </w:t>
       </w:r>
       <w:proofErr w:type="spellStart"/>
-      <w:proofErr w:type="gramStart"/>
       <w:r>
         <w:rPr>
           <w:rFonts w:ascii="Times New Roman" w:hAnsi="Times New Roman" w:cs="Times New Roman"/>
@@ -8887,17 +8905,7 @@
           <w:szCs w:val="26"/>
           <w:lang w:val="hu-HU"/>
         </w:rPr>
-        <w:t>(</w:t>
-      </w:r>
-      <w:proofErr w:type="gramEnd"/>
-      <w:r>
-        <w:rPr>
-          <w:rFonts w:ascii="Times New Roman" w:hAnsi="Times New Roman" w:cs="Times New Roman"/>
-          <w:sz w:val="26"/>
-          <w:szCs w:val="26"/>
-          <w:lang w:val="hu-HU"/>
-        </w:rPr>
-        <w:t>Game game)</w:t>
+        <w:t>(Game game)</w:t>
       </w:r>
       <w:r>
         <w:rPr>
@@ -8930,17 +8938,7 @@
           <w:szCs w:val="26"/>
           <w:lang w:val="hu-HU"/>
         </w:rPr>
-        <w:t xml:space="preserve">Mérkőzés </w:t>
-      </w:r>
-      <w:proofErr w:type="gramStart"/>
-      <w:r>
-        <w:rPr>
-          <w:rFonts w:ascii="Times New Roman" w:hAnsi="Times New Roman" w:cs="Times New Roman"/>
-          <w:sz w:val="26"/>
-          <w:szCs w:val="26"/>
-          <w:lang w:val="hu-HU"/>
-        </w:rPr>
-        <w:t>kiolvasása</w:t>
+        <w:t>Mérkőzés kiolvasása</w:t>
       </w:r>
       <w:r>
         <w:rPr>
@@ -8951,7 +8949,6 @@
         </w:rPr>
         <w:t>(</w:t>
       </w:r>
-      <w:proofErr w:type="gramEnd"/>
       <w:r>
         <w:rPr>
           <w:rFonts w:ascii="Times New Roman" w:hAnsi="Times New Roman" w:cs="Times New Roman"/>
@@ -9024,7 +9021,6 @@
         <w:t xml:space="preserve"> Game </w:t>
       </w:r>
       <w:proofErr w:type="spellStart"/>
-      <w:proofErr w:type="gramStart"/>
       <w:r>
         <w:rPr>
           <w:rFonts w:ascii="Times New Roman" w:hAnsi="Times New Roman" w:cs="Times New Roman"/>
@@ -9053,7 +9049,6 @@
         </w:rPr>
         <w:t>(</w:t>
       </w:r>
-      <w:proofErr w:type="gramEnd"/>
       <w:r>
         <w:rPr>
           <w:rFonts w:ascii="Times New Roman" w:hAnsi="Times New Roman" w:cs="Times New Roman"/>
@@ -9152,7 +9147,6 @@
         <w:t xml:space="preserve"> List&lt;Game&gt; </w:t>
       </w:r>
       <w:proofErr w:type="spellStart"/>
-      <w:proofErr w:type="gramStart"/>
       <w:r>
         <w:rPr>
           <w:rFonts w:ascii="Times New Roman" w:hAnsi="Times New Roman" w:cs="Times New Roman"/>
@@ -9170,17 +9164,7 @@
           <w:szCs w:val="26"/>
           <w:lang w:val="hu-HU"/>
         </w:rPr>
-        <w:t>(</w:t>
-      </w:r>
-      <w:proofErr w:type="gramEnd"/>
-      <w:r>
-        <w:rPr>
-          <w:rFonts w:ascii="Times New Roman" w:hAnsi="Times New Roman" w:cs="Times New Roman"/>
-          <w:sz w:val="26"/>
-          <w:szCs w:val="26"/>
-          <w:lang w:val="hu-HU"/>
-        </w:rPr>
-        <w:t>)</w:t>
+        <w:t>()</w:t>
       </w:r>
       <w:r>
         <w:rPr>

</xml_diff>